<commit_message>
some content updated in steps document
</commit_message>
<xml_diff>
--- a/creating-a-static-webiste-using-aws-s3/creating-a-static-website-using-aws-S3.docx
+++ b/creating-a-static-webiste-using-aws-s3/creating-a-static-website-using-aws-S3.docx
@@ -83,7 +83,49 @@
         <w:t xml:space="preserve"> demonstrate how to create a cost-efficient website hosting for sites that consist of files like HTML, CSS, JavaScript, fonts, and images.</w:t>
       </w:r>
     </w:p>
-    <w:p/>
+    <w:p>
+      <w:pPr>
+        <w:rPr>
+          <w:b/>
+          <w:color w:val="1F3864" w:themeColor="accent1" w:themeShade="80"/>
+        </w:rPr>
+      </w:pPr>
+    </w:p>
+    <w:p>
+      <w:pPr>
+        <w:rPr>
+          <w:b/>
+          <w:color w:val="1F3864" w:themeColor="accent1" w:themeShade="80"/>
+        </w:rPr>
+      </w:pPr>
+      <w:r>
+        <w:rPr>
+          <w:b/>
+          <w:color w:val="1F3864" w:themeColor="accent1" w:themeShade="80"/>
+        </w:rPr>
+        <w:t>Service Used:</w:t>
+      </w:r>
+    </w:p>
+    <w:p>
+      <w:r>
+        <w:t>Aws S3</w:t>
+      </w:r>
+    </w:p>
+    <w:p>
+      <w:pPr>
+        <w:rPr>
+          <w:b/>
+          <w:color w:val="1F3864" w:themeColor="accent1" w:themeShade="80"/>
+        </w:rPr>
+      </w:pPr>
+      <w:r>
+        <w:rPr>
+          <w:b/>
+          <w:color w:val="1F3864" w:themeColor="accent1" w:themeShade="80"/>
+        </w:rPr>
+        <w:t>Flow:</w:t>
+      </w:r>
+    </w:p>
     <w:p>
       <w:r>
         <w:rPr>
@@ -3226,7 +3268,6 @@
       </w:r>
     </w:p>
     <w:p>
-      <w:bookmarkStart w:id="0" w:name="_GoBack"/>
       <w:r>
         <w:rPr>
           <w:noProof/>
@@ -3267,7 +3308,6 @@
           </wp:inline>
         </w:drawing>
       </w:r>
-      <w:bookmarkEnd w:id="0"/>
     </w:p>
     <w:p>
       <w:r>
@@ -3332,6 +3372,7 @@
     </w:p>
     <w:p/>
     <w:p>
+      <w:bookmarkStart w:id="0" w:name="_GoBack"/>
       <w:r>
         <w:rPr>
           <w:noProof/>
@@ -3372,6 +3413,7 @@
           </wp:inline>
         </w:drawing>
       </w:r>
+      <w:bookmarkEnd w:id="0"/>
     </w:p>
     <w:p/>
     <w:p/>

</xml_diff>